<commit_message>
il reste des questions trash a répondre
</commit_message>
<xml_diff>
--- a/TP4Depart/ReponsesAuxQuestions.docx
+++ b/TP4Depart/ReponsesAuxQuestions.docx
@@ -6,42 +6,19 @@
       <w:pPr>
         <w:pStyle w:val="Titre"/>
         <w:jc w:val="center"/>
-        <w:rPr>
-          <w:lang w:val="en-CA"/>
-        </w:rPr>
-      </w:pPr>
-      <w:proofErr w:type="spellStart"/>
-      <w:r>
-        <w:rPr>
-          <w:lang w:val="en-CA"/>
-        </w:rPr>
-        <w:t>Réponses</w:t>
-      </w:r>
-      <w:proofErr w:type="spellEnd"/>
-      <w:r>
-        <w:rPr>
-          <w:lang w:val="en-CA"/>
-        </w:rPr>
-        <w:t xml:space="preserve"> aux questions</w:t>
+      </w:pPr>
+      <w:r>
+        <w:t>Réponses aux questions</w:t>
       </w:r>
     </w:p>
     <w:p>
       <w:pPr>
         <w:pStyle w:val="Titre1"/>
-        <w:rPr>
-          <w:lang w:val="en-CA"/>
-        </w:rPr>
-      </w:pPr>
-      <w:r>
-        <w:rPr>
-          <w:lang w:val="en-CA"/>
-        </w:rPr>
+      </w:pPr>
+      <w:r>
         <w:t>1)</w:t>
       </w:r>
       <w:r>
-        <w:rPr>
-          <w:lang w:val="en-CA"/>
-        </w:rPr>
         <w:t xml:space="preserve"> </w:t>
       </w:r>
       <w:r>
@@ -53,22 +30,7 @@
     </w:p>
     <w:p>
       <w:r>
-        <w:t>Composer des objets dans des structures d’arbre pour représenter des hiérarchies composants/composés</w:t>
-      </w:r>
-      <w:r>
-        <w:t xml:space="preserve"> et</w:t>
-      </w:r>
-      <w:r>
-        <w:t xml:space="preserve"> permet</w:t>
-      </w:r>
-      <w:r>
-        <w:t>tre</w:t>
-      </w:r>
-      <w:r>
-        <w:t xml:space="preserve"> au client de manipuler uniformément les objets simples et les objets au sein de leurs compositions</w:t>
-      </w:r>
-      <w:r>
-        <w:t>.</w:t>
+        <w:t>Composer des objets dans des structures d’arbre pour représenter des hiérarchies composants/composés et permettre au client de manipuler uniformément les objets simples et les objets au sein de leurs compositions.</w:t>
       </w:r>
     </w:p>
     <w:p>
@@ -88,6 +50,9 @@
         <w:t xml:space="preserve"> </w:t>
       </w:r>
       <w:r>
+        <w:rPr>
+          <w:noProof/>
+        </w:rPr>
         <w:drawing>
           <wp:inline distT="0" distB="0" distL="0" distR="0" wp14:anchorId="30E7FC45" wp14:editId="4AC72EAC">
             <wp:extent cx="6349246" cy="4705350"/>
@@ -149,6 +114,279 @@
       <w:r>
         <w:t>, c’est un point commun pour chaque type de primitive qui eux redéfinissent seulement les fonctions qui ont une implémentation unique.</w:t>
       </w:r>
+    </w:p>
+    <w:p>
+      <w:pPr>
+        <w:keepNext/>
+        <w:keepLines/>
+        <w:spacing w:before="240" w:after="0"/>
+        <w:jc w:val="center"/>
+        <w:outlineLvl w:val="0"/>
+        <w:rPr>
+          <w:rFonts w:asciiTheme="majorHAnsi" w:eastAsiaTheme="majorEastAsia" w:hAnsiTheme="majorHAnsi" w:cstheme="majorBidi"/>
+          <w:color w:val="2F5496" w:themeColor="accent1" w:themeShade="BF"/>
+          <w:sz w:val="32"/>
+          <w:szCs w:val="32"/>
+        </w:rPr>
+      </w:pPr>
+      <w:r>
+        <w:rPr>
+          <w:rFonts w:asciiTheme="majorHAnsi" w:eastAsiaTheme="majorEastAsia" w:hAnsiTheme="majorHAnsi" w:cstheme="majorBidi"/>
+          <w:color w:val="2F5496" w:themeColor="accent1" w:themeShade="BF"/>
+          <w:sz w:val="32"/>
+          <w:szCs w:val="32"/>
+        </w:rPr>
+        <w:lastRenderedPageBreak/>
+        <w:t>Patron décorateur</w:t>
+      </w:r>
+    </w:p>
+    <w:p>
+      <w:pPr>
+        <w:keepNext/>
+        <w:keepLines/>
+        <w:spacing w:before="40" w:after="0"/>
+        <w:outlineLvl w:val="1"/>
+        <w:rPr>
+          <w:rFonts w:asciiTheme="majorHAnsi" w:eastAsiaTheme="majorEastAsia" w:hAnsiTheme="majorHAnsi" w:cstheme="majorBidi"/>
+          <w:color w:val="2F5496" w:themeColor="accent1" w:themeShade="BF"/>
+          <w:sz w:val="26"/>
+          <w:szCs w:val="26"/>
+        </w:rPr>
+      </w:pPr>
+      <w:r>
+        <w:rPr>
+          <w:rFonts w:asciiTheme="majorHAnsi" w:eastAsiaTheme="majorEastAsia" w:hAnsiTheme="majorHAnsi" w:cstheme="majorBidi"/>
+          <w:color w:val="2F5496" w:themeColor="accent1" w:themeShade="BF"/>
+          <w:sz w:val="26"/>
+          <w:szCs w:val="26"/>
+        </w:rPr>
+        <w:t>1)a)</w:t>
+      </w:r>
+    </w:p>
+    <w:p>
+      <w:r>
+        <w:t>Donner des responsabilités additionnelles à un objet dynamiquement. C’est une alternative à la dérivation de classe qui permet d’étendre les fonctionnalités d’une classe.</w:t>
+      </w:r>
+    </w:p>
+    <w:p>
+      <w:pPr>
+        <w:keepNext/>
+        <w:keepLines/>
+        <w:spacing w:before="40" w:after="0"/>
+        <w:outlineLvl w:val="1"/>
+        <w:rPr>
+          <w:rFonts w:asciiTheme="majorHAnsi" w:eastAsiaTheme="majorEastAsia" w:hAnsiTheme="majorHAnsi" w:cstheme="majorBidi"/>
+          <w:color w:val="2F5496" w:themeColor="accent1" w:themeShade="BF"/>
+          <w:sz w:val="26"/>
+          <w:szCs w:val="26"/>
+        </w:rPr>
+      </w:pPr>
+      <w:r>
+        <w:rPr>
+          <w:rFonts w:asciiTheme="majorHAnsi" w:eastAsiaTheme="majorEastAsia" w:hAnsiTheme="majorHAnsi" w:cstheme="majorBidi"/>
+          <w:color w:val="2F5496" w:themeColor="accent1" w:themeShade="BF"/>
+          <w:sz w:val="26"/>
+          <w:szCs w:val="26"/>
+        </w:rPr>
+        <w:t>b)</w:t>
+      </w:r>
+    </w:p>
+    <w:p/>
+    <w:p>
+      <w:pPr>
+        <w:keepNext/>
+        <w:keepLines/>
+        <w:spacing w:before="240" w:after="0"/>
+        <w:outlineLvl w:val="0"/>
+        <w:rPr>
+          <w:rFonts w:asciiTheme="majorHAnsi" w:eastAsiaTheme="majorEastAsia" w:hAnsiTheme="majorHAnsi" w:cstheme="majorBidi"/>
+          <w:color w:val="2F5496" w:themeColor="accent1" w:themeShade="BF"/>
+          <w:sz w:val="32"/>
+          <w:szCs w:val="32"/>
+        </w:rPr>
+      </w:pPr>
+      <w:r>
+        <w:rPr>
+          <w:rFonts w:asciiTheme="majorHAnsi" w:eastAsiaTheme="majorEastAsia" w:hAnsiTheme="majorHAnsi" w:cstheme="majorBidi"/>
+          <w:color w:val="2F5496" w:themeColor="accent1" w:themeShade="BF"/>
+          <w:sz w:val="32"/>
+          <w:szCs w:val="32"/>
+        </w:rPr>
+        <w:t>2)</w:t>
+      </w:r>
+    </w:p>
+    <w:p/>
+    <w:p>
+      <w:pPr>
+        <w:keepNext/>
+        <w:keepLines/>
+        <w:spacing w:before="240" w:after="0"/>
+        <w:outlineLvl w:val="0"/>
+        <w:rPr>
+          <w:rFonts w:asciiTheme="majorHAnsi" w:eastAsiaTheme="majorEastAsia" w:hAnsiTheme="majorHAnsi" w:cstheme="majorBidi"/>
+          <w:color w:val="2F5496" w:themeColor="accent1" w:themeShade="BF"/>
+          <w:sz w:val="32"/>
+          <w:szCs w:val="32"/>
+        </w:rPr>
+      </w:pPr>
+      <w:r>
+        <w:rPr>
+          <w:rFonts w:asciiTheme="majorHAnsi" w:eastAsiaTheme="majorEastAsia" w:hAnsiTheme="majorHAnsi" w:cstheme="majorBidi"/>
+          <w:color w:val="2F5496" w:themeColor="accent1" w:themeShade="BF"/>
+          <w:sz w:val="32"/>
+          <w:szCs w:val="32"/>
+        </w:rPr>
+        <w:t>3)</w:t>
+      </w:r>
+    </w:p>
+    <w:p/>
+    <w:p>
+      <w:pPr>
+        <w:keepNext/>
+        <w:keepLines/>
+        <w:spacing w:before="240" w:after="0"/>
+        <w:jc w:val="center"/>
+        <w:outlineLvl w:val="0"/>
+        <w:rPr>
+          <w:rFonts w:asciiTheme="majorHAnsi" w:eastAsiaTheme="majorEastAsia" w:hAnsiTheme="majorHAnsi" w:cstheme="majorBidi"/>
+          <w:color w:val="2F5496" w:themeColor="accent1" w:themeShade="BF"/>
+          <w:sz w:val="32"/>
+          <w:szCs w:val="32"/>
+        </w:rPr>
+      </w:pPr>
+      <w:r>
+        <w:rPr>
+          <w:rFonts w:asciiTheme="majorHAnsi" w:eastAsiaTheme="majorEastAsia" w:hAnsiTheme="majorHAnsi" w:cstheme="majorBidi"/>
+          <w:color w:val="2F5496" w:themeColor="accent1" w:themeShade="BF"/>
+          <w:sz w:val="32"/>
+          <w:szCs w:val="32"/>
+        </w:rPr>
+        <w:t>Conteneur</w:t>
+      </w:r>
+    </w:p>
+    <w:p>
+      <w:pPr>
+        <w:keepNext/>
+        <w:keepLines/>
+        <w:spacing w:before="40" w:after="0"/>
+        <w:outlineLvl w:val="1"/>
+        <w:rPr>
+          <w:rFonts w:asciiTheme="majorHAnsi" w:eastAsiaTheme="majorEastAsia" w:hAnsiTheme="majorHAnsi" w:cstheme="majorBidi"/>
+          <w:color w:val="2F5496" w:themeColor="accent1" w:themeShade="BF"/>
+          <w:sz w:val="26"/>
+          <w:szCs w:val="26"/>
+        </w:rPr>
+      </w:pPr>
+      <w:r>
+        <w:rPr>
+          <w:rFonts w:asciiTheme="majorHAnsi" w:eastAsiaTheme="majorEastAsia" w:hAnsiTheme="majorHAnsi" w:cstheme="majorBidi"/>
+          <w:color w:val="2F5496" w:themeColor="accent1" w:themeShade="BF"/>
+          <w:sz w:val="26"/>
+          <w:szCs w:val="26"/>
+        </w:rPr>
+        <w:t>1)a)</w:t>
+      </w:r>
+    </w:p>
+    <w:p>
+      <w:r>
+        <w:t>Fournir une méthode d’accès séquentielle aux éléments d’un conteneur d’objets sans exposer sa structure interne.</w:t>
+      </w:r>
+    </w:p>
+    <w:p>
+      <w:pPr>
+        <w:keepNext/>
+        <w:keepLines/>
+        <w:spacing w:before="40" w:after="0"/>
+        <w:outlineLvl w:val="1"/>
+        <w:rPr>
+          <w:rFonts w:asciiTheme="majorHAnsi" w:eastAsiaTheme="majorEastAsia" w:hAnsiTheme="majorHAnsi" w:cstheme="majorBidi"/>
+          <w:color w:val="2F5496" w:themeColor="accent1" w:themeShade="BF"/>
+          <w:sz w:val="26"/>
+          <w:szCs w:val="26"/>
+        </w:rPr>
+      </w:pPr>
+      <w:r>
+        <w:rPr>
+          <w:rFonts w:asciiTheme="majorHAnsi" w:eastAsiaTheme="majorEastAsia" w:hAnsiTheme="majorHAnsi" w:cstheme="majorBidi"/>
+          <w:color w:val="2F5496" w:themeColor="accent1" w:themeShade="BF"/>
+          <w:sz w:val="26"/>
+          <w:szCs w:val="26"/>
+        </w:rPr>
+        <w:t>b)</w:t>
+      </w:r>
+    </w:p>
+    <w:p>
+      <w:pPr>
+        <w:keepNext/>
+        <w:keepLines/>
+        <w:spacing w:before="240" w:after="0"/>
+        <w:outlineLvl w:val="0"/>
+        <w:rPr>
+          <w:rFonts w:asciiTheme="majorHAnsi" w:eastAsiaTheme="majorEastAsia" w:hAnsiTheme="majorHAnsi" w:cstheme="majorBidi"/>
+          <w:color w:val="2F5496" w:themeColor="accent1" w:themeShade="BF"/>
+          <w:sz w:val="32"/>
+          <w:szCs w:val="32"/>
+        </w:rPr>
+      </w:pPr>
+      <w:r>
+        <w:rPr>
+          <w:rFonts w:asciiTheme="majorHAnsi" w:eastAsiaTheme="majorEastAsia" w:hAnsiTheme="majorHAnsi" w:cstheme="majorBidi"/>
+          <w:color w:val="2F5496" w:themeColor="accent1" w:themeShade="BF"/>
+          <w:sz w:val="32"/>
+          <w:szCs w:val="32"/>
+        </w:rPr>
+        <w:t>2)</w:t>
+      </w:r>
+    </w:p>
+    <w:p/>
+    <w:p>
+      <w:pPr>
+        <w:keepNext/>
+        <w:keepLines/>
+        <w:spacing w:before="240" w:after="0"/>
+        <w:outlineLvl w:val="0"/>
+        <w:rPr>
+          <w:rFonts w:asciiTheme="majorHAnsi" w:eastAsiaTheme="majorEastAsia" w:hAnsiTheme="majorHAnsi" w:cstheme="majorBidi"/>
+          <w:color w:val="2F5496" w:themeColor="accent1" w:themeShade="BF"/>
+          <w:sz w:val="32"/>
+          <w:szCs w:val="32"/>
+        </w:rPr>
+      </w:pPr>
+      <w:r>
+        <w:rPr>
+          <w:rFonts w:asciiTheme="majorHAnsi" w:eastAsiaTheme="majorEastAsia" w:hAnsiTheme="majorHAnsi" w:cstheme="majorBidi"/>
+          <w:color w:val="2F5496" w:themeColor="accent1" w:themeShade="BF"/>
+          <w:sz w:val="32"/>
+          <w:szCs w:val="32"/>
+        </w:rPr>
+        <w:t>3)</w:t>
+      </w:r>
+    </w:p>
+    <w:p/>
+    <w:p>
+      <w:pPr>
+        <w:keepNext/>
+        <w:keepLines/>
+        <w:spacing w:before="240" w:after="0"/>
+        <w:outlineLvl w:val="0"/>
+        <w:rPr>
+          <w:rFonts w:asciiTheme="majorHAnsi" w:eastAsiaTheme="majorEastAsia" w:hAnsiTheme="majorHAnsi" w:cstheme="majorBidi"/>
+          <w:color w:val="2F5496" w:themeColor="accent1" w:themeShade="BF"/>
+          <w:sz w:val="32"/>
+          <w:szCs w:val="32"/>
+        </w:rPr>
+      </w:pPr>
+      <w:r>
+        <w:rPr>
+          <w:rFonts w:asciiTheme="majorHAnsi" w:eastAsiaTheme="majorEastAsia" w:hAnsiTheme="majorHAnsi" w:cstheme="majorBidi"/>
+          <w:color w:val="2F5496" w:themeColor="accent1" w:themeShade="BF"/>
+          <w:sz w:val="32"/>
+          <w:szCs w:val="32"/>
+        </w:rPr>
+        <w:t>4)</w:t>
+      </w:r>
+    </w:p>
+    <w:p>
       <w:bookmarkStart w:id="0" w:name="_GoBack"/>
       <w:bookmarkEnd w:id="0"/>
     </w:p>

</xml_diff>